<commit_message>
add resume pertemuan 6 7, mengganti gambar, mengubah style.css bagian footer, menambahkan card dan img untuk resume
</commit_message>
<xml_diff>
--- a/src/asset/(p6s3) Matdisk - Relasi dan Fungsi 02.docx
+++ b/src/asset/(p6s3) Matdisk - Relasi dan Fungsi 02.docx
@@ -80,21 +80,59 @@
         </w:rPr>
         <w:t>R</w:t>
       </w:r>
+      <w:proofErr w:type="spellStart"/>
       <w:r>
         <w:rPr>
           <w:b/>
           <w:bCs/>
           <w:lang w:val="en-US"/>
         </w:rPr>
-        <w:t xml:space="preserve">esume </w:t>
-      </w:r>
+        <w:t>esume</w:t>
+      </w:r>
+      <w:proofErr w:type="spellEnd"/>
       <w:r>
         <w:rPr>
           <w:b/>
           <w:bCs/>
           <w:lang w:val="en-US"/>
         </w:rPr>
-        <w:t>Relasi dan Fungsi 2</w:t>
+        <w:t xml:space="preserve"> </w:t>
+      </w:r>
+      <w:proofErr w:type="spellStart"/>
+      <w:r>
+        <w:rPr>
+          <w:b/>
+          <w:bCs/>
+          <w:lang w:val="en-US"/>
+        </w:rPr>
+        <w:t>Relasi</w:t>
+      </w:r>
+      <w:proofErr w:type="spellEnd"/>
+      <w:r>
+        <w:rPr>
+          <w:b/>
+          <w:bCs/>
+          <w:lang w:val="en-US"/>
+        </w:rPr>
+        <w:t xml:space="preserve"> dan </w:t>
+      </w:r>
+      <w:proofErr w:type="spellStart"/>
+      <w:r>
+        <w:rPr>
+          <w:b/>
+          <w:bCs/>
+          <w:lang w:val="en-US"/>
+        </w:rPr>
+        <w:t>Fungsi</w:t>
+      </w:r>
+      <w:proofErr w:type="spellEnd"/>
+      <w:r>
+        <w:rPr>
+          <w:b/>
+          <w:bCs/>
+          <w:lang w:val="en-US"/>
+        </w:rPr>
+        <w:t xml:space="preserve"> 2</w:t>
       </w:r>
     </w:p>
     <w:p>
@@ -181,8 +219,16 @@
         <w:rPr>
           <w:lang w:val="en-US"/>
         </w:rPr>
-        <w:t>5. Agung Pramudya</w:t>
-      </w:r>
+        <w:t xml:space="preserve">5. Agung </w:t>
+      </w:r>
+      <w:proofErr w:type="spellStart"/>
+      <w:r>
+        <w:rPr>
+          <w:lang w:val="en-US"/>
+        </w:rPr>
+        <w:t>Pramudya</w:t>
+      </w:r>
+      <w:proofErr w:type="spellEnd"/>
     </w:p>
     <w:p>
       <w:pPr>
@@ -197,23 +243,86 @@
         <w:jc w:val="both"/>
       </w:pPr>
       <w:r>
-        <w:t>Resume Relasi dan Fungsi 2</w:t>
+        <w:t xml:space="preserve">Resume </w:t>
+      </w:r>
+      <w:proofErr w:type="spellStart"/>
+      <w:r>
+        <w:t>Relasi</w:t>
+      </w:r>
+      <w:proofErr w:type="spellEnd"/>
+      <w:r>
+        <w:t xml:space="preserve"> dan </w:t>
+      </w:r>
+      <w:proofErr w:type="spellStart"/>
+      <w:r>
+        <w:t>Fungsi</w:t>
+      </w:r>
+      <w:proofErr w:type="spellEnd"/>
+      <w:r>
+        <w:t xml:space="preserve"> 2</w:t>
       </w:r>
     </w:p>
     <w:p>
       <w:r>
-        <w:t xml:space="preserve">Invers Fungsi </w:t>
+        <w:t xml:space="preserve">Invers </w:t>
+      </w:r>
+      <w:proofErr w:type="spellStart"/>
+      <w:r>
+        <w:t>Fungsi</w:t>
+      </w:r>
+      <w:proofErr w:type="spellEnd"/>
+      <w:r>
+        <w:t xml:space="preserve"> </w:t>
       </w:r>
     </w:p>
     <w:p>
-      <w:r>
-        <w:t xml:space="preserve">Komposisi Dua Fungsi </w:t>
+      <w:proofErr w:type="spellStart"/>
+      <w:r>
+        <w:t>Komposisi</w:t>
+      </w:r>
+      <w:proofErr w:type="spellEnd"/>
+      <w:r>
+        <w:t xml:space="preserve"> </w:t>
+      </w:r>
+      <w:proofErr w:type="spellStart"/>
+      <w:r>
+        <w:t>Dua</w:t>
+      </w:r>
+      <w:proofErr w:type="spellEnd"/>
+      <w:r>
+        <w:t xml:space="preserve"> </w:t>
+      </w:r>
+      <w:proofErr w:type="spellStart"/>
+      <w:r>
+        <w:t>Fungsi</w:t>
+      </w:r>
+      <w:proofErr w:type="spellEnd"/>
+      <w:r>
+        <w:t xml:space="preserve"> </w:t>
       </w:r>
     </w:p>
     <w:p>
-      <w:r>
-        <w:t>Beberapa Fungsi Khusus</w:t>
-      </w:r>
+      <w:proofErr w:type="spellStart"/>
+      <w:r>
+        <w:t>Beberapa</w:t>
+      </w:r>
+      <w:proofErr w:type="spellEnd"/>
+      <w:r>
+        <w:t xml:space="preserve"> </w:t>
+      </w:r>
+      <w:proofErr w:type="spellStart"/>
+      <w:r>
+        <w:t>Fungsi</w:t>
+      </w:r>
+      <w:proofErr w:type="spellEnd"/>
+      <w:r>
+        <w:t xml:space="preserve"> </w:t>
+      </w:r>
+      <w:proofErr w:type="spellStart"/>
+      <w:r>
+        <w:t>Khusus</w:t>
+      </w:r>
+      <w:proofErr w:type="spellEnd"/>
     </w:p>
     <w:p/>
     <w:p>
@@ -221,39 +330,904 @@
         <w:jc w:val="both"/>
       </w:pPr>
       <w:r>
-        <w:t>Jika f adalah fungsi berkoresponden satu-ke-satu dari A ke B, maka kita dapat menemukan balikan (invers) dari f. Balikan fungsi dilambangkan dengan f –1. Misalkan a adalah anggota himpunan A dan b adalah anggota himpunan B, maka f –1(b) = a jika f(a) = b Fungsi yang berkoresponden satu-ke-satu sering dinamakan juga fungsi yang invertible (dapat dibalikkan), karena kita dapat mendefinisikan fungsi balikannya. Sebuah fungsi dikatakan not invertible (tidak dapat dibalikkan) jika ia bukan fungsi yang berkoresponden satu-ke-satu, karena fungsi balikannya tidak ada</w:t>
-      </w:r>
+        <w:t xml:space="preserve">Jika f </w:t>
+      </w:r>
+      <w:proofErr w:type="spellStart"/>
+      <w:r>
+        <w:t>adalah</w:t>
+      </w:r>
+      <w:proofErr w:type="spellEnd"/>
+      <w:r>
+        <w:t xml:space="preserve"> </w:t>
+      </w:r>
+      <w:proofErr w:type="spellStart"/>
+      <w:r>
+        <w:t>fungsi</w:t>
+      </w:r>
+      <w:proofErr w:type="spellEnd"/>
+      <w:r>
+        <w:t xml:space="preserve"> </w:t>
+      </w:r>
+      <w:proofErr w:type="spellStart"/>
+      <w:r>
+        <w:t>berkoresponden</w:t>
+      </w:r>
+      <w:proofErr w:type="spellEnd"/>
+      <w:r>
+        <w:t xml:space="preserve"> </w:t>
+      </w:r>
+      <w:proofErr w:type="spellStart"/>
+      <w:r>
+        <w:t>satu-ke-satu</w:t>
+      </w:r>
+      <w:proofErr w:type="spellEnd"/>
+      <w:r>
+        <w:t xml:space="preserve"> </w:t>
+      </w:r>
+      <w:proofErr w:type="spellStart"/>
+      <w:r>
+        <w:t>dari</w:t>
+      </w:r>
+      <w:proofErr w:type="spellEnd"/>
+      <w:r>
+        <w:t xml:space="preserve"> A </w:t>
+      </w:r>
+      <w:proofErr w:type="spellStart"/>
+      <w:r>
+        <w:t>ke</w:t>
+      </w:r>
+      <w:proofErr w:type="spellEnd"/>
+      <w:r>
+        <w:t xml:space="preserve"> B, </w:t>
+      </w:r>
+      <w:proofErr w:type="spellStart"/>
+      <w:r>
+        <w:t>maka</w:t>
+      </w:r>
+      <w:proofErr w:type="spellEnd"/>
+      <w:r>
+        <w:t xml:space="preserve"> </w:t>
+      </w:r>
+      <w:proofErr w:type="spellStart"/>
+      <w:r>
+        <w:t>kita</w:t>
+      </w:r>
+      <w:proofErr w:type="spellEnd"/>
+      <w:r>
+        <w:t xml:space="preserve"> </w:t>
+      </w:r>
+      <w:proofErr w:type="spellStart"/>
+      <w:r>
+        <w:t>dapat</w:t>
+      </w:r>
+      <w:proofErr w:type="spellEnd"/>
+      <w:r>
+        <w:t xml:space="preserve"> </w:t>
+      </w:r>
+      <w:proofErr w:type="spellStart"/>
+      <w:r>
+        <w:t>menemukan</w:t>
+      </w:r>
+      <w:proofErr w:type="spellEnd"/>
+      <w:r>
+        <w:t xml:space="preserve"> </w:t>
+      </w:r>
+      <w:proofErr w:type="spellStart"/>
+      <w:r>
+        <w:t>balikan</w:t>
+      </w:r>
+      <w:proofErr w:type="spellEnd"/>
+      <w:r>
+        <w:t xml:space="preserve"> (invers) </w:t>
+      </w:r>
+      <w:proofErr w:type="spellStart"/>
+      <w:r>
+        <w:t>dari</w:t>
+      </w:r>
+      <w:proofErr w:type="spellEnd"/>
+      <w:r>
+        <w:t xml:space="preserve"> f. </w:t>
+      </w:r>
+      <w:proofErr w:type="spellStart"/>
+      <w:r>
+        <w:t>Balikan</w:t>
+      </w:r>
+      <w:proofErr w:type="spellEnd"/>
+      <w:r>
+        <w:t xml:space="preserve"> </w:t>
+      </w:r>
+      <w:proofErr w:type="spellStart"/>
+      <w:r>
+        <w:t>fungsi</w:t>
+      </w:r>
+      <w:proofErr w:type="spellEnd"/>
+      <w:r>
+        <w:t xml:space="preserve"> </w:t>
+      </w:r>
+      <w:proofErr w:type="spellStart"/>
+      <w:r>
+        <w:t>dilambangkan</w:t>
+      </w:r>
+      <w:proofErr w:type="spellEnd"/>
+      <w:r>
+        <w:t xml:space="preserve"> </w:t>
+      </w:r>
+      <w:proofErr w:type="spellStart"/>
+      <w:r>
+        <w:t>dengan</w:t>
+      </w:r>
+      <w:proofErr w:type="spellEnd"/>
+      <w:r>
+        <w:t xml:space="preserve"> f –1. </w:t>
+      </w:r>
+      <w:proofErr w:type="spellStart"/>
+      <w:r>
+        <w:t>Misalkan</w:t>
+      </w:r>
+      <w:proofErr w:type="spellEnd"/>
+      <w:r>
+        <w:t xml:space="preserve"> a </w:t>
+      </w:r>
+      <w:proofErr w:type="spellStart"/>
+      <w:r>
+        <w:t>adalah</w:t>
+      </w:r>
+      <w:proofErr w:type="spellEnd"/>
+      <w:r>
+        <w:t xml:space="preserve"> </w:t>
+      </w:r>
+      <w:proofErr w:type="spellStart"/>
+      <w:r>
+        <w:t>anggota</w:t>
+      </w:r>
+      <w:proofErr w:type="spellEnd"/>
+      <w:r>
+        <w:t xml:space="preserve"> </w:t>
+      </w:r>
+      <w:proofErr w:type="spellStart"/>
+      <w:r>
+        <w:t>himpunan</w:t>
+      </w:r>
+      <w:proofErr w:type="spellEnd"/>
+      <w:r>
+        <w:t xml:space="preserve"> A dan b </w:t>
+      </w:r>
+      <w:proofErr w:type="spellStart"/>
+      <w:r>
+        <w:t>adalah</w:t>
+      </w:r>
+      <w:proofErr w:type="spellEnd"/>
+      <w:r>
+        <w:t xml:space="preserve"> </w:t>
+      </w:r>
+      <w:proofErr w:type="spellStart"/>
+      <w:r>
+        <w:t>anggota</w:t>
+      </w:r>
+      <w:proofErr w:type="spellEnd"/>
+      <w:r>
+        <w:t xml:space="preserve"> </w:t>
+      </w:r>
+      <w:proofErr w:type="spellStart"/>
+      <w:r>
+        <w:t>himpunan</w:t>
+      </w:r>
+      <w:proofErr w:type="spellEnd"/>
+      <w:r>
+        <w:t xml:space="preserve"> B, </w:t>
+      </w:r>
+      <w:proofErr w:type="spellStart"/>
+      <w:r>
+        <w:t>maka</w:t>
+      </w:r>
+      <w:proofErr w:type="spellEnd"/>
+      <w:r>
+        <w:t xml:space="preserve"> f –1(b) = a </w:t>
+      </w:r>
+      <w:proofErr w:type="spellStart"/>
+      <w:r>
+        <w:t>jika</w:t>
+      </w:r>
+      <w:proofErr w:type="spellEnd"/>
+      <w:r>
+        <w:t xml:space="preserve"> f(a) = b </w:t>
+      </w:r>
+      <w:proofErr w:type="spellStart"/>
+      <w:r>
+        <w:t>Fungsi</w:t>
+      </w:r>
+      <w:proofErr w:type="spellEnd"/>
+      <w:r>
+        <w:t xml:space="preserve"> yang </w:t>
+      </w:r>
+      <w:proofErr w:type="spellStart"/>
+      <w:r>
+        <w:t>berkoresponden</w:t>
+      </w:r>
+      <w:proofErr w:type="spellEnd"/>
+      <w:r>
+        <w:t xml:space="preserve"> </w:t>
+      </w:r>
+      <w:proofErr w:type="spellStart"/>
+      <w:r>
+        <w:t>satu-ke-satu</w:t>
+      </w:r>
+      <w:proofErr w:type="spellEnd"/>
+      <w:r>
+        <w:t xml:space="preserve"> </w:t>
+      </w:r>
+      <w:proofErr w:type="spellStart"/>
+      <w:r>
+        <w:t>sering</w:t>
+      </w:r>
+      <w:proofErr w:type="spellEnd"/>
+      <w:r>
+        <w:t xml:space="preserve"> </w:t>
+      </w:r>
+      <w:proofErr w:type="spellStart"/>
+      <w:r>
+        <w:t>dinamakan</w:t>
+      </w:r>
+      <w:proofErr w:type="spellEnd"/>
+      <w:r>
+        <w:t xml:space="preserve"> juga </w:t>
+      </w:r>
+      <w:proofErr w:type="spellStart"/>
+      <w:r>
+        <w:t>fungsi</w:t>
+      </w:r>
+      <w:proofErr w:type="spellEnd"/>
+      <w:r>
+        <w:t xml:space="preserve"> yang invertible (</w:t>
+      </w:r>
+      <w:proofErr w:type="spellStart"/>
+      <w:r>
+        <w:t>dapat</w:t>
+      </w:r>
+      <w:proofErr w:type="spellEnd"/>
+      <w:r>
+        <w:t xml:space="preserve"> </w:t>
+      </w:r>
+      <w:proofErr w:type="spellStart"/>
+      <w:r>
+        <w:t>dibalikkan</w:t>
+      </w:r>
+      <w:proofErr w:type="spellEnd"/>
+      <w:r>
+        <w:t xml:space="preserve">), </w:t>
+      </w:r>
+      <w:proofErr w:type="spellStart"/>
+      <w:r>
+        <w:t>karena</w:t>
+      </w:r>
+      <w:proofErr w:type="spellEnd"/>
+      <w:r>
+        <w:t xml:space="preserve"> </w:t>
+      </w:r>
+      <w:proofErr w:type="spellStart"/>
+      <w:r>
+        <w:t>kita</w:t>
+      </w:r>
+      <w:proofErr w:type="spellEnd"/>
+      <w:r>
+        <w:t xml:space="preserve"> </w:t>
+      </w:r>
+      <w:proofErr w:type="spellStart"/>
+      <w:r>
+        <w:t>dapat</w:t>
+      </w:r>
+      <w:proofErr w:type="spellEnd"/>
+      <w:r>
+        <w:t xml:space="preserve"> </w:t>
+      </w:r>
+      <w:proofErr w:type="spellStart"/>
+      <w:r>
+        <w:t>mendefinisikan</w:t>
+      </w:r>
+      <w:proofErr w:type="spellEnd"/>
+      <w:r>
+        <w:t xml:space="preserve"> </w:t>
+      </w:r>
+      <w:proofErr w:type="spellStart"/>
+      <w:r>
+        <w:t>fungsi</w:t>
+      </w:r>
+      <w:proofErr w:type="spellEnd"/>
+      <w:r>
+        <w:t xml:space="preserve"> </w:t>
+      </w:r>
+      <w:proofErr w:type="spellStart"/>
+      <w:r>
+        <w:t>balikannya</w:t>
+      </w:r>
+      <w:proofErr w:type="spellEnd"/>
+      <w:r>
+        <w:t xml:space="preserve">. </w:t>
+      </w:r>
+      <w:proofErr w:type="spellStart"/>
+      <w:r>
+        <w:t>Sebuah</w:t>
+      </w:r>
+      <w:proofErr w:type="spellEnd"/>
+      <w:r>
+        <w:t xml:space="preserve"> </w:t>
+      </w:r>
+      <w:proofErr w:type="spellStart"/>
+      <w:r>
+        <w:t>fungsi</w:t>
+      </w:r>
+      <w:proofErr w:type="spellEnd"/>
+      <w:r>
+        <w:t xml:space="preserve"> </w:t>
+      </w:r>
+      <w:proofErr w:type="spellStart"/>
+      <w:r>
+        <w:t>dikatakan</w:t>
+      </w:r>
+      <w:proofErr w:type="spellEnd"/>
+      <w:r>
+        <w:t xml:space="preserve"> not invertible (</w:t>
+      </w:r>
+      <w:proofErr w:type="spellStart"/>
+      <w:r>
+        <w:t>tidak</w:t>
+      </w:r>
+      <w:proofErr w:type="spellEnd"/>
+      <w:r>
+        <w:t xml:space="preserve"> </w:t>
+      </w:r>
+      <w:proofErr w:type="spellStart"/>
+      <w:r>
+        <w:t>dapat</w:t>
+      </w:r>
+      <w:proofErr w:type="spellEnd"/>
+      <w:r>
+        <w:t xml:space="preserve"> </w:t>
+      </w:r>
+      <w:proofErr w:type="spellStart"/>
+      <w:r>
+        <w:t>dibalikkan</w:t>
+      </w:r>
+      <w:proofErr w:type="spellEnd"/>
+      <w:r>
+        <w:t xml:space="preserve">) </w:t>
+      </w:r>
+      <w:proofErr w:type="spellStart"/>
+      <w:r>
+        <w:t>jika</w:t>
+      </w:r>
+      <w:proofErr w:type="spellEnd"/>
+      <w:r>
+        <w:t xml:space="preserve"> </w:t>
+      </w:r>
+      <w:proofErr w:type="spellStart"/>
+      <w:r>
+        <w:t>ia</w:t>
+      </w:r>
+      <w:proofErr w:type="spellEnd"/>
+      <w:r>
+        <w:t xml:space="preserve"> </w:t>
+      </w:r>
+      <w:proofErr w:type="spellStart"/>
+      <w:r>
+        <w:t>bukan</w:t>
+      </w:r>
+      <w:proofErr w:type="spellEnd"/>
+      <w:r>
+        <w:t xml:space="preserve"> </w:t>
+      </w:r>
+      <w:proofErr w:type="spellStart"/>
+      <w:r>
+        <w:t>fungsi</w:t>
+      </w:r>
+      <w:proofErr w:type="spellEnd"/>
+      <w:r>
+        <w:t xml:space="preserve"> yang </w:t>
+      </w:r>
+      <w:proofErr w:type="spellStart"/>
+      <w:r>
+        <w:t>berkoresponden</w:t>
+      </w:r>
+      <w:proofErr w:type="spellEnd"/>
+      <w:r>
+        <w:t xml:space="preserve"> </w:t>
+      </w:r>
+      <w:proofErr w:type="spellStart"/>
+      <w:r>
+        <w:t>satu-ke-satu</w:t>
+      </w:r>
+      <w:proofErr w:type="spellEnd"/>
+      <w:r>
+        <w:t xml:space="preserve">, </w:t>
+      </w:r>
+      <w:proofErr w:type="spellStart"/>
+      <w:r>
+        <w:t>karena</w:t>
+      </w:r>
+      <w:proofErr w:type="spellEnd"/>
+      <w:r>
+        <w:t xml:space="preserve"> </w:t>
+      </w:r>
+      <w:proofErr w:type="spellStart"/>
+      <w:r>
+        <w:t>fungsi</w:t>
+      </w:r>
+      <w:proofErr w:type="spellEnd"/>
+      <w:r>
+        <w:t xml:space="preserve"> </w:t>
+      </w:r>
+      <w:proofErr w:type="spellStart"/>
+      <w:r>
+        <w:t>balikannya</w:t>
+      </w:r>
+      <w:proofErr w:type="spellEnd"/>
+      <w:r>
+        <w:t xml:space="preserve"> </w:t>
+      </w:r>
+      <w:proofErr w:type="spellStart"/>
+      <w:r>
+        <w:t>tidak</w:t>
+      </w:r>
+      <w:proofErr w:type="spellEnd"/>
+      <w:r>
+        <w:t xml:space="preserve"> </w:t>
+      </w:r>
+      <w:proofErr w:type="spellStart"/>
+      <w:r>
+        <w:t>ada</w:t>
+      </w:r>
+      <w:proofErr w:type="spellEnd"/>
     </w:p>
     <w:p>
       <w:pPr>
         <w:jc w:val="both"/>
       </w:pPr>
-      <w:r>
-        <w:t>Contoh: diberi relasi f = {(1, u), (2, w), (3, v)} Dari himpunan A = {1, 2, 3} ke B = {u, v, w} apakah fungsi invertable? Relasi f adalah fungsi yang berkoresponden satu-ke-satu. Balikan fungsi f adalah f –1 = {(u, 1), (w, 2), (v, 3)} Jadi, f adalah fungsi invertible.</w:t>
+      <w:proofErr w:type="spellStart"/>
+      <w:proofErr w:type="gramStart"/>
+      <w:r>
+        <w:t>Contoh</w:t>
+      </w:r>
+      <w:proofErr w:type="spellEnd"/>
+      <w:r>
+        <w:t xml:space="preserve"> </w:t>
+      </w:r>
+      <w:r>
+        <w:t>:</w:t>
+      </w:r>
+      <w:proofErr w:type="gramEnd"/>
+      <w:r>
+        <w:t xml:space="preserve"> </w:t>
+      </w:r>
+      <w:proofErr w:type="spellStart"/>
+      <w:r>
+        <w:t>diberi</w:t>
+      </w:r>
+      <w:proofErr w:type="spellEnd"/>
+      <w:r>
+        <w:t xml:space="preserve"> </w:t>
+      </w:r>
+      <w:proofErr w:type="spellStart"/>
+      <w:r>
+        <w:t>relasi</w:t>
+      </w:r>
+      <w:proofErr w:type="spellEnd"/>
+      <w:r>
+        <w:t xml:space="preserve"> f = {(1, u), (2, w), (3, v)} Dari </w:t>
+      </w:r>
+      <w:proofErr w:type="spellStart"/>
+      <w:r>
+        <w:t>himpunan</w:t>
+      </w:r>
+      <w:proofErr w:type="spellEnd"/>
+      <w:r>
+        <w:t xml:space="preserve"> A = {1, 2, 3} </w:t>
+      </w:r>
+      <w:proofErr w:type="spellStart"/>
+      <w:r>
+        <w:t>ke</w:t>
+      </w:r>
+      <w:proofErr w:type="spellEnd"/>
+      <w:r>
+        <w:t xml:space="preserve"> B = {u, v, w} </w:t>
+      </w:r>
+      <w:proofErr w:type="spellStart"/>
+      <w:r>
+        <w:t>apakah</w:t>
+      </w:r>
+      <w:proofErr w:type="spellEnd"/>
+      <w:r>
+        <w:t xml:space="preserve"> </w:t>
+      </w:r>
+      <w:proofErr w:type="spellStart"/>
+      <w:r>
+        <w:t>fungsi</w:t>
+      </w:r>
+      <w:proofErr w:type="spellEnd"/>
+      <w:r>
+        <w:t xml:space="preserve"> </w:t>
+      </w:r>
+      <w:proofErr w:type="spellStart"/>
+      <w:r>
+        <w:t>invertable</w:t>
+      </w:r>
+      <w:proofErr w:type="spellEnd"/>
+      <w:r>
+        <w:t xml:space="preserve">? </w:t>
+      </w:r>
+      <w:proofErr w:type="spellStart"/>
+      <w:r>
+        <w:t>Relasi</w:t>
+      </w:r>
+      <w:proofErr w:type="spellEnd"/>
+      <w:r>
+        <w:t xml:space="preserve"> f </w:t>
+      </w:r>
+      <w:proofErr w:type="spellStart"/>
+      <w:r>
+        <w:t>adalah</w:t>
+      </w:r>
+      <w:proofErr w:type="spellEnd"/>
+      <w:r>
+        <w:t xml:space="preserve"> </w:t>
+      </w:r>
+      <w:proofErr w:type="spellStart"/>
+      <w:r>
+        <w:t>fungsi</w:t>
+      </w:r>
+      <w:proofErr w:type="spellEnd"/>
+      <w:r>
+        <w:t xml:space="preserve"> yang </w:t>
+      </w:r>
+      <w:proofErr w:type="spellStart"/>
+      <w:r>
+        <w:t>berkoresponden</w:t>
+      </w:r>
+      <w:proofErr w:type="spellEnd"/>
+      <w:r>
+        <w:t xml:space="preserve"> </w:t>
+      </w:r>
+      <w:proofErr w:type="spellStart"/>
+      <w:r>
+        <w:t>satu-ke-satu</w:t>
+      </w:r>
+      <w:proofErr w:type="spellEnd"/>
+      <w:r>
+        <w:t xml:space="preserve">. </w:t>
+      </w:r>
+      <w:proofErr w:type="spellStart"/>
+      <w:r>
+        <w:t>Balikan</w:t>
+      </w:r>
+      <w:proofErr w:type="spellEnd"/>
+      <w:r>
+        <w:t xml:space="preserve"> </w:t>
+      </w:r>
+      <w:proofErr w:type="spellStart"/>
+      <w:r>
+        <w:t>fungsi</w:t>
+      </w:r>
+      <w:proofErr w:type="spellEnd"/>
+      <w:r>
+        <w:t xml:space="preserve"> f </w:t>
+      </w:r>
+      <w:proofErr w:type="spellStart"/>
+      <w:r>
+        <w:t>adalah</w:t>
+      </w:r>
+      <w:proofErr w:type="spellEnd"/>
+      <w:r>
+        <w:t xml:space="preserve"> f –1 = {(u, 1), (w, 2), (v, 3)} Jadi, f </w:t>
+      </w:r>
+      <w:proofErr w:type="spellStart"/>
+      <w:r>
+        <w:t>adalah</w:t>
+      </w:r>
+      <w:proofErr w:type="spellEnd"/>
+      <w:r>
+        <w:t xml:space="preserve"> </w:t>
+      </w:r>
+      <w:proofErr w:type="spellStart"/>
+      <w:r>
+        <w:t>fungsi</w:t>
+      </w:r>
+      <w:proofErr w:type="spellEnd"/>
+      <w:r>
+        <w:t xml:space="preserve"> invertible.</w:t>
       </w:r>
     </w:p>
     <w:p>
       <w:pPr>
         <w:jc w:val="both"/>
       </w:pPr>
-      <w:r>
-        <w:t xml:space="preserve">Contoh: </w:t>
+      <w:proofErr w:type="spellStart"/>
+      <w:r>
+        <w:t>Contoh</w:t>
+      </w:r>
+      <w:proofErr w:type="spellEnd"/>
+      <w:r>
+        <w:t xml:space="preserve">: </w:t>
       </w:r>
     </w:p>
     <w:p>
       <w:pPr>
         <w:jc w:val="both"/>
       </w:pPr>
-      <w:r>
-        <w:t>balikan fungsi f(x) = x - 1 adalah? Fungsi f(x) = x - 1 adalah berkoresponden satu-ke-satu, jadi balikan fungsi tersebut ada. Misalkan f(x) = y, sehingga y = x - 1, maka x = y + 1. Jadi fungsi balikannya adalah f –1 (y) = y + 1</w:t>
+      <w:proofErr w:type="spellStart"/>
+      <w:r>
+        <w:t>balikan</w:t>
+      </w:r>
+      <w:proofErr w:type="spellEnd"/>
+      <w:r>
+        <w:t xml:space="preserve"> </w:t>
+      </w:r>
+      <w:proofErr w:type="spellStart"/>
+      <w:r>
+        <w:t>fungsi</w:t>
+      </w:r>
+      <w:proofErr w:type="spellEnd"/>
+      <w:r>
+        <w:t xml:space="preserve"> f(x) = x - 1 </w:t>
+      </w:r>
+      <w:proofErr w:type="spellStart"/>
+      <w:r>
+        <w:t>adalah</w:t>
+      </w:r>
+      <w:proofErr w:type="spellEnd"/>
+      <w:r>
+        <w:t xml:space="preserve">? </w:t>
+      </w:r>
+      <w:proofErr w:type="spellStart"/>
+      <w:r>
+        <w:t>Fungsi</w:t>
+      </w:r>
+      <w:proofErr w:type="spellEnd"/>
+      <w:r>
+        <w:t xml:space="preserve"> f(x) = x - 1 </w:t>
+      </w:r>
+      <w:proofErr w:type="spellStart"/>
+      <w:r>
+        <w:t>adalah</w:t>
+      </w:r>
+      <w:proofErr w:type="spellEnd"/>
+      <w:r>
+        <w:t xml:space="preserve"> </w:t>
+      </w:r>
+      <w:proofErr w:type="spellStart"/>
+      <w:r>
+        <w:t>berkoresponden</w:t>
+      </w:r>
+      <w:proofErr w:type="spellEnd"/>
+      <w:r>
+        <w:t xml:space="preserve"> </w:t>
+      </w:r>
+      <w:proofErr w:type="spellStart"/>
+      <w:r>
+        <w:t>satu-ke-satu</w:t>
+      </w:r>
+      <w:proofErr w:type="spellEnd"/>
+      <w:r>
+        <w:t xml:space="preserve">, </w:t>
+      </w:r>
+      <w:proofErr w:type="spellStart"/>
+      <w:r>
+        <w:t>jadi</w:t>
+      </w:r>
+      <w:proofErr w:type="spellEnd"/>
+      <w:r>
+        <w:t xml:space="preserve"> </w:t>
+      </w:r>
+      <w:proofErr w:type="spellStart"/>
+      <w:r>
+        <w:t>balikan</w:t>
+      </w:r>
+      <w:proofErr w:type="spellEnd"/>
+      <w:r>
+        <w:t xml:space="preserve"> </w:t>
+      </w:r>
+      <w:proofErr w:type="spellStart"/>
+      <w:r>
+        <w:t>fungsi</w:t>
+      </w:r>
+      <w:proofErr w:type="spellEnd"/>
+      <w:r>
+        <w:t xml:space="preserve"> </w:t>
+      </w:r>
+      <w:proofErr w:type="spellStart"/>
+      <w:r>
+        <w:t>tersebut</w:t>
+      </w:r>
+      <w:proofErr w:type="spellEnd"/>
+      <w:r>
+        <w:t xml:space="preserve"> </w:t>
+      </w:r>
+      <w:proofErr w:type="spellStart"/>
+      <w:r>
+        <w:t>ada</w:t>
+      </w:r>
+      <w:proofErr w:type="spellEnd"/>
+      <w:r>
+        <w:t xml:space="preserve">. </w:t>
+      </w:r>
+      <w:proofErr w:type="spellStart"/>
+      <w:r>
+        <w:t>Misalkan</w:t>
+      </w:r>
+      <w:proofErr w:type="spellEnd"/>
+      <w:r>
+        <w:t xml:space="preserve"> f(x) = y, </w:t>
+      </w:r>
+      <w:proofErr w:type="spellStart"/>
+      <w:r>
+        <w:t>sehingga</w:t>
+      </w:r>
+      <w:proofErr w:type="spellEnd"/>
+      <w:r>
+        <w:t xml:space="preserve"> y = x - 1, </w:t>
+      </w:r>
+      <w:proofErr w:type="spellStart"/>
+      <w:r>
+        <w:t>maka</w:t>
+      </w:r>
+      <w:proofErr w:type="spellEnd"/>
+      <w:r>
+        <w:t xml:space="preserve"> x = y + 1. Jadi </w:t>
+      </w:r>
+      <w:proofErr w:type="spellStart"/>
+      <w:r>
+        <w:t>fungsi</w:t>
+      </w:r>
+      <w:proofErr w:type="spellEnd"/>
+      <w:r>
+        <w:t xml:space="preserve"> </w:t>
+      </w:r>
+      <w:proofErr w:type="spellStart"/>
+      <w:r>
+        <w:t>balikannya</w:t>
+      </w:r>
+      <w:proofErr w:type="spellEnd"/>
+      <w:r>
+        <w:t xml:space="preserve"> </w:t>
+      </w:r>
+      <w:proofErr w:type="spellStart"/>
+      <w:r>
+        <w:t>adalah</w:t>
+      </w:r>
+      <w:proofErr w:type="spellEnd"/>
+      <w:r>
+        <w:t xml:space="preserve"> f –1 (y) = y + 1</w:t>
       </w:r>
     </w:p>
     <w:p>
       <w:pPr>
         <w:jc w:val="both"/>
       </w:pPr>
-      <w:r>
-        <w:t xml:space="preserve">Misalkan g adalah fungsi dari himpunan A ke himpunan B, dan f adalah fungsi dari himpunan B ke himpunan C. Komposisi f dan g, dinotasikan dengan f </w:t>
+      <w:proofErr w:type="spellStart"/>
+      <w:r>
+        <w:t>Misalkan</w:t>
+      </w:r>
+      <w:proofErr w:type="spellEnd"/>
+      <w:r>
+        <w:t xml:space="preserve"> g </w:t>
+      </w:r>
+      <w:proofErr w:type="spellStart"/>
+      <w:r>
+        <w:t>adalah</w:t>
+      </w:r>
+      <w:proofErr w:type="spellEnd"/>
+      <w:r>
+        <w:t xml:space="preserve"> </w:t>
+      </w:r>
+      <w:proofErr w:type="spellStart"/>
+      <w:r>
+        <w:t>fungsi</w:t>
+      </w:r>
+      <w:proofErr w:type="spellEnd"/>
+      <w:r>
+        <w:t xml:space="preserve"> </w:t>
+      </w:r>
+      <w:proofErr w:type="spellStart"/>
+      <w:r>
+        <w:t>dari</w:t>
+      </w:r>
+      <w:proofErr w:type="spellEnd"/>
+      <w:r>
+        <w:t xml:space="preserve"> </w:t>
+      </w:r>
+      <w:proofErr w:type="spellStart"/>
+      <w:r>
+        <w:t>himpunan</w:t>
+      </w:r>
+      <w:proofErr w:type="spellEnd"/>
+      <w:r>
+        <w:t xml:space="preserve"> A </w:t>
+      </w:r>
+      <w:proofErr w:type="spellStart"/>
+      <w:r>
+        <w:t>ke</w:t>
+      </w:r>
+      <w:proofErr w:type="spellEnd"/>
+      <w:r>
+        <w:t xml:space="preserve"> </w:t>
+      </w:r>
+      <w:proofErr w:type="spellStart"/>
+      <w:r>
+        <w:t>himpunan</w:t>
+      </w:r>
+      <w:proofErr w:type="spellEnd"/>
+      <w:r>
+        <w:t xml:space="preserve"> B, dan f </w:t>
+      </w:r>
+      <w:proofErr w:type="spellStart"/>
+      <w:r>
+        <w:t>adalah</w:t>
+      </w:r>
+      <w:proofErr w:type="spellEnd"/>
+      <w:r>
+        <w:t xml:space="preserve"> </w:t>
+      </w:r>
+      <w:proofErr w:type="spellStart"/>
+      <w:r>
+        <w:t>fungsi</w:t>
+      </w:r>
+      <w:proofErr w:type="spellEnd"/>
+      <w:r>
+        <w:t xml:space="preserve"> </w:t>
+      </w:r>
+      <w:proofErr w:type="spellStart"/>
+      <w:r>
+        <w:t>dari</w:t>
+      </w:r>
+      <w:proofErr w:type="spellEnd"/>
+      <w:r>
+        <w:t xml:space="preserve"> </w:t>
+      </w:r>
+      <w:proofErr w:type="spellStart"/>
+      <w:r>
+        <w:t>himpunan</w:t>
+      </w:r>
+      <w:proofErr w:type="spellEnd"/>
+      <w:r>
+        <w:t xml:space="preserve"> B </w:t>
+      </w:r>
+      <w:proofErr w:type="spellStart"/>
+      <w:r>
+        <w:t>ke</w:t>
+      </w:r>
+      <w:proofErr w:type="spellEnd"/>
+      <w:r>
+        <w:t xml:space="preserve"> </w:t>
+      </w:r>
+      <w:proofErr w:type="spellStart"/>
+      <w:r>
+        <w:t>himpunan</w:t>
+      </w:r>
+      <w:proofErr w:type="spellEnd"/>
+      <w:r>
+        <w:t xml:space="preserve"> C. </w:t>
+      </w:r>
+      <w:proofErr w:type="spellStart"/>
+      <w:r>
+        <w:t>Komposisi</w:t>
+      </w:r>
+      <w:proofErr w:type="spellEnd"/>
+      <w:r>
+        <w:t xml:space="preserve"> f dan g, </w:t>
+      </w:r>
+      <w:proofErr w:type="spellStart"/>
+      <w:r>
+        <w:t>dinotasikan</w:t>
+      </w:r>
+      <w:proofErr w:type="spellEnd"/>
+      <w:r>
+        <w:t xml:space="preserve"> </w:t>
+      </w:r>
+      <w:proofErr w:type="spellStart"/>
+      <w:r>
+        <w:t>dengan</w:t>
+      </w:r>
+      <w:proofErr w:type="spellEnd"/>
+      <w:r>
+        <w:t xml:space="preserve"> f </w:t>
       </w:r>
       <w:r>
         <w:rPr>
@@ -262,7 +1236,47 @@
         <w:t>∘</w:t>
       </w:r>
       <w:r>
-        <w:t xml:space="preserve"> g, adalah fungsi dari A ke C yang didefinisikan oleh (f </w:t>
+        <w:t xml:space="preserve"> g, </w:t>
+      </w:r>
+      <w:proofErr w:type="spellStart"/>
+      <w:r>
+        <w:t>adalah</w:t>
+      </w:r>
+      <w:proofErr w:type="spellEnd"/>
+      <w:r>
+        <w:t xml:space="preserve"> </w:t>
+      </w:r>
+      <w:proofErr w:type="spellStart"/>
+      <w:r>
+        <w:t>fungsi</w:t>
+      </w:r>
+      <w:proofErr w:type="spellEnd"/>
+      <w:r>
+        <w:t xml:space="preserve"> </w:t>
+      </w:r>
+      <w:proofErr w:type="spellStart"/>
+      <w:r>
+        <w:t>dari</w:t>
+      </w:r>
+      <w:proofErr w:type="spellEnd"/>
+      <w:r>
+        <w:t xml:space="preserve"> A </w:t>
+      </w:r>
+      <w:proofErr w:type="spellStart"/>
+      <w:r>
+        <w:t>ke</w:t>
+      </w:r>
+      <w:proofErr w:type="spellEnd"/>
+      <w:r>
+        <w:t xml:space="preserve"> C yang </w:t>
+      </w:r>
+      <w:proofErr w:type="spellStart"/>
+      <w:r>
+        <w:t>didefinisikan</w:t>
+      </w:r>
+      <w:proofErr w:type="spellEnd"/>
+      <w:r>
+        <w:t xml:space="preserve"> oleh (f </w:t>
       </w:r>
       <w:r>
         <w:rPr>
@@ -271,13 +1285,7 @@
         <w:t>∘</w:t>
       </w:r>
       <w:r>
-        <w:t>g)</w:t>
-      </w:r>
-      <w:r>
-        <w:t xml:space="preserve"> </w:t>
-      </w:r>
-      <w:r>
-        <w:t>(a) = f(g(a))</w:t>
+        <w:t>g) (a) = f(g(a))</w:t>
       </w:r>
     </w:p>
     <w:p>
@@ -304,17 +1312,131 @@
       <w:pPr>
         <w:jc w:val="both"/>
       </w:pPr>
+      <w:proofErr w:type="spellStart"/>
       <w:r>
         <w:lastRenderedPageBreak/>
-        <w:t xml:space="preserve">Contoh: </w:t>
+        <w:t>Contoh</w:t>
+      </w:r>
+      <w:proofErr w:type="spellEnd"/>
+      <w:r>
+        <w:t xml:space="preserve">: </w:t>
       </w:r>
     </w:p>
     <w:p>
       <w:pPr>
         <w:jc w:val="both"/>
       </w:pPr>
-      <w:r>
-        <w:t xml:space="preserve">Diberi fungsi g = {(1, u), (2, u), (3, v)} Yang memetakan himpunan A = {1, 2, 3} ke B = {u, v, w} Dan fungsi f = {(u, y), (v, x), (w, z)} Yang memetakan himpunan B = {u, v, w} ke C = {x, y, z} Fungsi komposisi dari A ke C adalah? f </w:t>
+      <w:proofErr w:type="spellStart"/>
+      <w:r>
+        <w:t>Diberi</w:t>
+      </w:r>
+      <w:proofErr w:type="spellEnd"/>
+      <w:r>
+        <w:t xml:space="preserve"> </w:t>
+      </w:r>
+      <w:proofErr w:type="spellStart"/>
+      <w:r>
+        <w:t>fungsi</w:t>
+      </w:r>
+      <w:proofErr w:type="spellEnd"/>
+      <w:r>
+        <w:t xml:space="preserve"> g = {(1, u), (2, u), (3, v)} Yang </w:t>
+      </w:r>
+      <w:proofErr w:type="spellStart"/>
+      <w:r>
+        <w:t>memetakan</w:t>
+      </w:r>
+      <w:proofErr w:type="spellEnd"/>
+      <w:r>
+        <w:t xml:space="preserve"> </w:t>
+      </w:r>
+      <w:proofErr w:type="spellStart"/>
+      <w:r>
+        <w:t>himpunan</w:t>
+      </w:r>
+      <w:proofErr w:type="spellEnd"/>
+      <w:r>
+        <w:t xml:space="preserve"> A = {1, 2, 3} </w:t>
+      </w:r>
+      <w:proofErr w:type="spellStart"/>
+      <w:r>
+        <w:t>ke</w:t>
+      </w:r>
+      <w:proofErr w:type="spellEnd"/>
+      <w:r>
+        <w:t xml:space="preserve"> B = {u, v, w} Dan </w:t>
+      </w:r>
+      <w:proofErr w:type="spellStart"/>
+      <w:r>
+        <w:t>fungsi</w:t>
+      </w:r>
+      <w:proofErr w:type="spellEnd"/>
+      <w:r>
+        <w:t xml:space="preserve"> f = {(u, y), (v, x), (w, z)} Yang </w:t>
+      </w:r>
+      <w:proofErr w:type="spellStart"/>
+      <w:r>
+        <w:t>memetakan</w:t>
+      </w:r>
+      <w:proofErr w:type="spellEnd"/>
+      <w:r>
+        <w:t xml:space="preserve"> </w:t>
+      </w:r>
+      <w:proofErr w:type="spellStart"/>
+      <w:r>
+        <w:t>himpunan</w:t>
+      </w:r>
+      <w:proofErr w:type="spellEnd"/>
+      <w:r>
+        <w:t xml:space="preserve"> B = {u, v, w} </w:t>
+      </w:r>
+      <w:proofErr w:type="spellStart"/>
+      <w:r>
+        <w:t>ke</w:t>
+      </w:r>
+      <w:proofErr w:type="spellEnd"/>
+      <w:r>
+        <w:t xml:space="preserve"> C = {x, y, z} </w:t>
+      </w:r>
+      <w:proofErr w:type="spellStart"/>
+      <w:r>
+        <w:t>Fungsi</w:t>
+      </w:r>
+      <w:proofErr w:type="spellEnd"/>
+      <w:r>
+        <w:t xml:space="preserve"> </w:t>
+      </w:r>
+      <w:proofErr w:type="spellStart"/>
+      <w:r>
+        <w:t>komposisi</w:t>
+      </w:r>
+      <w:proofErr w:type="spellEnd"/>
+      <w:r>
+        <w:t xml:space="preserve"> </w:t>
+      </w:r>
+      <w:proofErr w:type="spellStart"/>
+      <w:r>
+        <w:t>dari</w:t>
+      </w:r>
+      <w:proofErr w:type="spellEnd"/>
+      <w:r>
+        <w:t xml:space="preserve"> A </w:t>
+      </w:r>
+      <w:proofErr w:type="spellStart"/>
+      <w:r>
+        <w:t>ke</w:t>
+      </w:r>
+      <w:proofErr w:type="spellEnd"/>
+      <w:r>
+        <w:t xml:space="preserve"> C </w:t>
+      </w:r>
+      <w:proofErr w:type="spellStart"/>
+      <w:r>
+        <w:t>adalah</w:t>
+      </w:r>
+      <w:proofErr w:type="spellEnd"/>
+      <w:r>
+        <w:t xml:space="preserve">? f </w:t>
       </w:r>
       <w:r>
         <w:rPr>
@@ -330,16 +1452,42 @@
       <w:pPr>
         <w:jc w:val="both"/>
       </w:pPr>
-      <w:r>
-        <w:t xml:space="preserve">Contoh: </w:t>
+      <w:proofErr w:type="spellStart"/>
+      <w:r>
+        <w:t>Contoh</w:t>
+      </w:r>
+      <w:proofErr w:type="spellEnd"/>
+      <w:r>
+        <w:t xml:space="preserve">: </w:t>
       </w:r>
     </w:p>
     <w:p>
       <w:pPr>
         <w:jc w:val="both"/>
       </w:pPr>
-      <w:r>
-        <w:t xml:space="preserve">Diberi fungsi f(x) = x – 1 dan g(x) = x2 + 1 tentukan f </w:t>
+      <w:proofErr w:type="spellStart"/>
+      <w:r>
+        <w:t>Diberi</w:t>
+      </w:r>
+      <w:proofErr w:type="spellEnd"/>
+      <w:r>
+        <w:t xml:space="preserve"> </w:t>
+      </w:r>
+      <w:proofErr w:type="spellStart"/>
+      <w:r>
+        <w:t>fungsi</w:t>
+      </w:r>
+      <w:proofErr w:type="spellEnd"/>
+      <w:r>
+        <w:t xml:space="preserve"> f(x) = x – 1 dan g(x) = x2 + 1 </w:t>
+      </w:r>
+      <w:proofErr w:type="spellStart"/>
+      <w:r>
+        <w:t>tentukan</w:t>
+      </w:r>
+      <w:proofErr w:type="spellEnd"/>
+      <w:r>
+        <w:t xml:space="preserve"> f </w:t>
       </w:r>
       <w:r>
         <w:rPr>
@@ -396,8 +1544,405 @@
       <w:pPr>
         <w:jc w:val="both"/>
       </w:pPr>
-      <w:r>
-        <w:t xml:space="preserve">Fungsi Floor dan Ceiling: Misalkan x adalah bilangan riil, berarti x berada di antara dua bilangan bulat. Fungsi floor membulatkan x ke bawah, sedangkan fungsi ceiling membulatkan x ke atas. Fungsi modulo: Misalkan a adalah sembarang bilangan bulat dan m adalah bilangan bulat positif. a mod m memberikan sisa pembagian bilangan bulat bila a dibagi dengan m. Fungsi Faktorial adalah sebuah fungsi permutasi dari bilangan bulat positif yang menggunakan notasi </w:t>
+      <w:proofErr w:type="spellStart"/>
+      <w:r>
+        <w:t>Fungsi</w:t>
+      </w:r>
+      <w:proofErr w:type="spellEnd"/>
+      <w:r>
+        <w:t xml:space="preserve"> Floor dan Ceiling: </w:t>
+      </w:r>
+      <w:proofErr w:type="spellStart"/>
+      <w:r>
+        <w:t>Misalkan</w:t>
+      </w:r>
+      <w:proofErr w:type="spellEnd"/>
+      <w:r>
+        <w:t xml:space="preserve"> x </w:t>
+      </w:r>
+      <w:proofErr w:type="spellStart"/>
+      <w:r>
+        <w:t>adalah</w:t>
+      </w:r>
+      <w:proofErr w:type="spellEnd"/>
+      <w:r>
+        <w:t xml:space="preserve"> </w:t>
+      </w:r>
+      <w:proofErr w:type="spellStart"/>
+      <w:r>
+        <w:t>bilangan</w:t>
+      </w:r>
+      <w:proofErr w:type="spellEnd"/>
+      <w:r>
+        <w:t xml:space="preserve"> </w:t>
+      </w:r>
+      <w:proofErr w:type="spellStart"/>
+      <w:r>
+        <w:t>riil</w:t>
+      </w:r>
+      <w:proofErr w:type="spellEnd"/>
+      <w:r>
+        <w:t xml:space="preserve">, </w:t>
+      </w:r>
+      <w:proofErr w:type="spellStart"/>
+      <w:r>
+        <w:t>berarti</w:t>
+      </w:r>
+      <w:proofErr w:type="spellEnd"/>
+      <w:r>
+        <w:t xml:space="preserve"> x </w:t>
+      </w:r>
+      <w:proofErr w:type="spellStart"/>
+      <w:r>
+        <w:t>berada</w:t>
+      </w:r>
+      <w:proofErr w:type="spellEnd"/>
+      <w:r>
+        <w:t xml:space="preserve"> di </w:t>
+      </w:r>
+      <w:proofErr w:type="spellStart"/>
+      <w:r>
+        <w:t>antara</w:t>
+      </w:r>
+      <w:proofErr w:type="spellEnd"/>
+      <w:r>
+        <w:t xml:space="preserve"> </w:t>
+      </w:r>
+      <w:proofErr w:type="spellStart"/>
+      <w:r>
+        <w:t>dua</w:t>
+      </w:r>
+      <w:proofErr w:type="spellEnd"/>
+      <w:r>
+        <w:t xml:space="preserve"> </w:t>
+      </w:r>
+      <w:proofErr w:type="spellStart"/>
+      <w:r>
+        <w:t>bilangan</w:t>
+      </w:r>
+      <w:proofErr w:type="spellEnd"/>
+      <w:r>
+        <w:t xml:space="preserve"> </w:t>
+      </w:r>
+      <w:proofErr w:type="spellStart"/>
+      <w:r>
+        <w:t>bulat</w:t>
+      </w:r>
+      <w:proofErr w:type="spellEnd"/>
+      <w:r>
+        <w:t xml:space="preserve">. </w:t>
+      </w:r>
+      <w:proofErr w:type="spellStart"/>
+      <w:r>
+        <w:t>Fungsi</w:t>
+      </w:r>
+      <w:proofErr w:type="spellEnd"/>
+      <w:r>
+        <w:t xml:space="preserve"> floor </w:t>
+      </w:r>
+      <w:proofErr w:type="spellStart"/>
+      <w:r>
+        <w:t>membulatkan</w:t>
+      </w:r>
+      <w:proofErr w:type="spellEnd"/>
+      <w:r>
+        <w:t xml:space="preserve"> x </w:t>
+      </w:r>
+      <w:proofErr w:type="spellStart"/>
+      <w:r>
+        <w:t>ke</w:t>
+      </w:r>
+      <w:proofErr w:type="spellEnd"/>
+      <w:r>
+        <w:t xml:space="preserve"> </w:t>
+      </w:r>
+      <w:proofErr w:type="spellStart"/>
+      <w:r>
+        <w:t>bawah</w:t>
+      </w:r>
+      <w:proofErr w:type="spellEnd"/>
+      <w:r>
+        <w:t xml:space="preserve">, </w:t>
+      </w:r>
+      <w:proofErr w:type="spellStart"/>
+      <w:r>
+        <w:t>sedangkan</w:t>
+      </w:r>
+      <w:proofErr w:type="spellEnd"/>
+      <w:r>
+        <w:t xml:space="preserve"> </w:t>
+      </w:r>
+      <w:proofErr w:type="spellStart"/>
+      <w:r>
+        <w:t>fungsi</w:t>
+      </w:r>
+      <w:proofErr w:type="spellEnd"/>
+      <w:r>
+        <w:t xml:space="preserve"> ceiling </w:t>
+      </w:r>
+      <w:proofErr w:type="spellStart"/>
+      <w:r>
+        <w:t>membulatkan</w:t>
+      </w:r>
+      <w:proofErr w:type="spellEnd"/>
+      <w:r>
+        <w:t xml:space="preserve"> x </w:t>
+      </w:r>
+      <w:proofErr w:type="spellStart"/>
+      <w:r>
+        <w:t>ke</w:t>
+      </w:r>
+      <w:proofErr w:type="spellEnd"/>
+      <w:r>
+        <w:t xml:space="preserve"> </w:t>
+      </w:r>
+      <w:proofErr w:type="spellStart"/>
+      <w:r>
+        <w:t>atas</w:t>
+      </w:r>
+      <w:proofErr w:type="spellEnd"/>
+      <w:r>
+        <w:t xml:space="preserve">. </w:t>
+      </w:r>
+      <w:proofErr w:type="spellStart"/>
+      <w:r>
+        <w:t>Fungsi</w:t>
+      </w:r>
+      <w:proofErr w:type="spellEnd"/>
+      <w:r>
+        <w:t xml:space="preserve"> modulo: </w:t>
+      </w:r>
+      <w:proofErr w:type="spellStart"/>
+      <w:r>
+        <w:t>Misalkan</w:t>
+      </w:r>
+      <w:proofErr w:type="spellEnd"/>
+      <w:r>
+        <w:t xml:space="preserve"> a </w:t>
+      </w:r>
+      <w:proofErr w:type="spellStart"/>
+      <w:r>
+        <w:t>adalah</w:t>
+      </w:r>
+      <w:proofErr w:type="spellEnd"/>
+      <w:r>
+        <w:t xml:space="preserve"> </w:t>
+      </w:r>
+      <w:proofErr w:type="spellStart"/>
+      <w:r>
+        <w:t>sembarang</w:t>
+      </w:r>
+      <w:proofErr w:type="spellEnd"/>
+      <w:r>
+        <w:t xml:space="preserve"> </w:t>
+      </w:r>
+      <w:proofErr w:type="spellStart"/>
+      <w:r>
+        <w:t>bilangan</w:t>
+      </w:r>
+      <w:proofErr w:type="spellEnd"/>
+      <w:r>
+        <w:t xml:space="preserve"> </w:t>
+      </w:r>
+      <w:proofErr w:type="spellStart"/>
+      <w:r>
+        <w:t>bulat</w:t>
+      </w:r>
+      <w:proofErr w:type="spellEnd"/>
+      <w:r>
+        <w:t xml:space="preserve"> dan m </w:t>
+      </w:r>
+      <w:proofErr w:type="spellStart"/>
+      <w:r>
+        <w:t>adalah</w:t>
+      </w:r>
+      <w:proofErr w:type="spellEnd"/>
+      <w:r>
+        <w:t xml:space="preserve"> </w:t>
+      </w:r>
+      <w:proofErr w:type="spellStart"/>
+      <w:r>
+        <w:t>bilangan</w:t>
+      </w:r>
+      <w:proofErr w:type="spellEnd"/>
+      <w:r>
+        <w:t xml:space="preserve"> </w:t>
+      </w:r>
+      <w:proofErr w:type="spellStart"/>
+      <w:r>
+        <w:t>bulat</w:t>
+      </w:r>
+      <w:proofErr w:type="spellEnd"/>
+      <w:r>
+        <w:t xml:space="preserve"> </w:t>
+      </w:r>
+      <w:proofErr w:type="spellStart"/>
+      <w:r>
+        <w:t>positif</w:t>
+      </w:r>
+      <w:proofErr w:type="spellEnd"/>
+      <w:r>
+        <w:t xml:space="preserve">. a mod m </w:t>
+      </w:r>
+      <w:proofErr w:type="spellStart"/>
+      <w:r>
+        <w:t>memberikan</w:t>
+      </w:r>
+      <w:proofErr w:type="spellEnd"/>
+      <w:r>
+        <w:t xml:space="preserve"> </w:t>
+      </w:r>
+      <w:proofErr w:type="spellStart"/>
+      <w:r>
+        <w:t>sisa</w:t>
+      </w:r>
+      <w:proofErr w:type="spellEnd"/>
+      <w:r>
+        <w:t xml:space="preserve"> </w:t>
+      </w:r>
+      <w:proofErr w:type="spellStart"/>
+      <w:r>
+        <w:t>pembagian</w:t>
+      </w:r>
+      <w:proofErr w:type="spellEnd"/>
+      <w:r>
+        <w:t xml:space="preserve"> </w:t>
+      </w:r>
+      <w:proofErr w:type="spellStart"/>
+      <w:r>
+        <w:t>bilangan</w:t>
+      </w:r>
+      <w:proofErr w:type="spellEnd"/>
+      <w:r>
+        <w:t xml:space="preserve"> </w:t>
+      </w:r>
+      <w:proofErr w:type="spellStart"/>
+      <w:r>
+        <w:t>bulat</w:t>
+      </w:r>
+      <w:proofErr w:type="spellEnd"/>
+      <w:r>
+        <w:t xml:space="preserve"> </w:t>
+      </w:r>
+      <w:proofErr w:type="spellStart"/>
+      <w:r>
+        <w:t>bila</w:t>
+      </w:r>
+      <w:proofErr w:type="spellEnd"/>
+      <w:r>
+        <w:t xml:space="preserve"> a </w:t>
+      </w:r>
+      <w:proofErr w:type="spellStart"/>
+      <w:r>
+        <w:t>dibagi</w:t>
+      </w:r>
+      <w:proofErr w:type="spellEnd"/>
+      <w:r>
+        <w:t xml:space="preserve"> </w:t>
+      </w:r>
+      <w:proofErr w:type="spellStart"/>
+      <w:r>
+        <w:t>dengan</w:t>
+      </w:r>
+      <w:proofErr w:type="spellEnd"/>
+      <w:r>
+        <w:t xml:space="preserve"> m. </w:t>
+      </w:r>
+      <w:proofErr w:type="spellStart"/>
+      <w:r>
+        <w:t>Fungsi</w:t>
+      </w:r>
+      <w:proofErr w:type="spellEnd"/>
+      <w:r>
+        <w:t xml:space="preserve"> </w:t>
+      </w:r>
+      <w:proofErr w:type="spellStart"/>
+      <w:r>
+        <w:t>Faktorial</w:t>
+      </w:r>
+      <w:proofErr w:type="spellEnd"/>
+      <w:r>
+        <w:t xml:space="preserve"> </w:t>
+      </w:r>
+      <w:proofErr w:type="spellStart"/>
+      <w:r>
+        <w:t>adalah</w:t>
+      </w:r>
+      <w:proofErr w:type="spellEnd"/>
+      <w:r>
+        <w:t xml:space="preserve"> </w:t>
+      </w:r>
+      <w:proofErr w:type="spellStart"/>
+      <w:r>
+        <w:t>sebuah</w:t>
+      </w:r>
+      <w:proofErr w:type="spellEnd"/>
+      <w:r>
+        <w:t xml:space="preserve"> </w:t>
+      </w:r>
+      <w:proofErr w:type="spellStart"/>
+      <w:r>
+        <w:t>fungsi</w:t>
+      </w:r>
+      <w:proofErr w:type="spellEnd"/>
+      <w:r>
+        <w:t xml:space="preserve"> </w:t>
+      </w:r>
+      <w:proofErr w:type="spellStart"/>
+      <w:r>
+        <w:t>permutasi</w:t>
+      </w:r>
+      <w:proofErr w:type="spellEnd"/>
+      <w:r>
+        <w:t xml:space="preserve"> </w:t>
+      </w:r>
+      <w:proofErr w:type="spellStart"/>
+      <w:r>
+        <w:t>dari</w:t>
+      </w:r>
+      <w:proofErr w:type="spellEnd"/>
+      <w:r>
+        <w:t xml:space="preserve"> </w:t>
+      </w:r>
+      <w:proofErr w:type="spellStart"/>
+      <w:r>
+        <w:t>bilangan</w:t>
+      </w:r>
+      <w:proofErr w:type="spellEnd"/>
+      <w:r>
+        <w:t xml:space="preserve"> </w:t>
+      </w:r>
+      <w:proofErr w:type="spellStart"/>
+      <w:r>
+        <w:t>bulat</w:t>
+      </w:r>
+      <w:proofErr w:type="spellEnd"/>
+      <w:r>
+        <w:t xml:space="preserve"> </w:t>
+      </w:r>
+      <w:proofErr w:type="spellStart"/>
+      <w:r>
+        <w:t>positif</w:t>
+      </w:r>
+      <w:proofErr w:type="spellEnd"/>
+      <w:r>
+        <w:t xml:space="preserve"> yang </w:t>
+      </w:r>
+      <w:proofErr w:type="spellStart"/>
+      <w:r>
+        <w:t>menggunakan</w:t>
+      </w:r>
+      <w:proofErr w:type="spellEnd"/>
+      <w:r>
+        <w:t xml:space="preserve"> </w:t>
+      </w:r>
+      <w:proofErr w:type="spellStart"/>
+      <w:r>
+        <w:t>notasi</w:t>
+      </w:r>
+      <w:proofErr w:type="spellEnd"/>
+      <w:r>
+        <w:t xml:space="preserve"> </w:t>
       </w:r>
       <w:proofErr w:type="gramStart"/>
       <w:r>
@@ -405,13 +1950,498 @@
       </w:r>
       <w:proofErr w:type="gramEnd"/>
       <w:r>
-        <w:t xml:space="preserve"> Faktorial akan mengalikan bilangan dengan bilangan berikutnya hingga terakhir dikalikan angka 1.</w:t>
-      </w:r>
-      <w:r>
-        <w:t xml:space="preserve"> </w:t>
-      </w:r>
-      <w:r>
-        <w:t xml:space="preserve">Fungsi Floor dan Ceiling: Misalkan x adalah bilangan riil, berarti x berada di antara dua bilangan bulat. Fungsi floor membulatkan x ke bawah, sedangkan fungsi ceiling membulatkan x ke atas. Fungsi modulo: Misalkan a adalah sembarang bilangan bulat dan m adalah bilangan bulat positif. a mod m memberikan sisa pembagian bilangan bulat bila a dibagi dengan m. Fungsi Faktorial adalah sebuah fungsi permutasi dari bilangan bulat positif yang menggunakan notasi </w:t>
+        <w:t xml:space="preserve"> </w:t>
+      </w:r>
+      <w:proofErr w:type="spellStart"/>
+      <w:r>
+        <w:t>Faktorial</w:t>
+      </w:r>
+      <w:proofErr w:type="spellEnd"/>
+      <w:r>
+        <w:t xml:space="preserve"> </w:t>
+      </w:r>
+      <w:proofErr w:type="spellStart"/>
+      <w:r>
+        <w:t>akan</w:t>
+      </w:r>
+      <w:proofErr w:type="spellEnd"/>
+      <w:r>
+        <w:t xml:space="preserve"> </w:t>
+      </w:r>
+      <w:proofErr w:type="spellStart"/>
+      <w:r>
+        <w:t>mengalikan</w:t>
+      </w:r>
+      <w:proofErr w:type="spellEnd"/>
+      <w:r>
+        <w:t xml:space="preserve"> </w:t>
+      </w:r>
+      <w:proofErr w:type="spellStart"/>
+      <w:r>
+        <w:t>bilangan</w:t>
+      </w:r>
+      <w:proofErr w:type="spellEnd"/>
+      <w:r>
+        <w:t xml:space="preserve"> </w:t>
+      </w:r>
+      <w:proofErr w:type="spellStart"/>
+      <w:r>
+        <w:t>dengan</w:t>
+      </w:r>
+      <w:proofErr w:type="spellEnd"/>
+      <w:r>
+        <w:t xml:space="preserve"> </w:t>
+      </w:r>
+      <w:proofErr w:type="spellStart"/>
+      <w:r>
+        <w:t>bilangan</w:t>
+      </w:r>
+      <w:proofErr w:type="spellEnd"/>
+      <w:r>
+        <w:t xml:space="preserve"> </w:t>
+      </w:r>
+      <w:proofErr w:type="spellStart"/>
+      <w:r>
+        <w:t>berikutnya</w:t>
+      </w:r>
+      <w:proofErr w:type="spellEnd"/>
+      <w:r>
+        <w:t xml:space="preserve"> </w:t>
+      </w:r>
+      <w:proofErr w:type="spellStart"/>
+      <w:r>
+        <w:t>hingga</w:t>
+      </w:r>
+      <w:proofErr w:type="spellEnd"/>
+      <w:r>
+        <w:t xml:space="preserve"> </w:t>
+      </w:r>
+      <w:proofErr w:type="spellStart"/>
+      <w:r>
+        <w:t>terakhir</w:t>
+      </w:r>
+      <w:proofErr w:type="spellEnd"/>
+      <w:r>
+        <w:t xml:space="preserve"> </w:t>
+      </w:r>
+      <w:proofErr w:type="spellStart"/>
+      <w:r>
+        <w:t>dikalikan</w:t>
+      </w:r>
+      <w:proofErr w:type="spellEnd"/>
+      <w:r>
+        <w:t xml:space="preserve"> </w:t>
+      </w:r>
+      <w:proofErr w:type="spellStart"/>
+      <w:r>
+        <w:t>angka</w:t>
+      </w:r>
+      <w:proofErr w:type="spellEnd"/>
+      <w:r>
+        <w:t xml:space="preserve"> 1.</w:t>
+      </w:r>
+      <w:r>
+        <w:t xml:space="preserve"> </w:t>
+      </w:r>
+      <w:proofErr w:type="spellStart"/>
+      <w:r>
+        <w:t>Fungsi</w:t>
+      </w:r>
+      <w:proofErr w:type="spellEnd"/>
+      <w:r>
+        <w:t xml:space="preserve"> Floor dan Ceiling: </w:t>
+      </w:r>
+      <w:proofErr w:type="spellStart"/>
+      <w:r>
+        <w:t>Misalkan</w:t>
+      </w:r>
+      <w:proofErr w:type="spellEnd"/>
+      <w:r>
+        <w:t xml:space="preserve"> x </w:t>
+      </w:r>
+      <w:proofErr w:type="spellStart"/>
+      <w:r>
+        <w:t>adalah</w:t>
+      </w:r>
+      <w:proofErr w:type="spellEnd"/>
+      <w:r>
+        <w:t xml:space="preserve"> </w:t>
+      </w:r>
+      <w:proofErr w:type="spellStart"/>
+      <w:r>
+        <w:t>bilangan</w:t>
+      </w:r>
+      <w:proofErr w:type="spellEnd"/>
+      <w:r>
+        <w:t xml:space="preserve"> </w:t>
+      </w:r>
+      <w:proofErr w:type="spellStart"/>
+      <w:r>
+        <w:t>riil</w:t>
+      </w:r>
+      <w:proofErr w:type="spellEnd"/>
+      <w:r>
+        <w:t xml:space="preserve">, </w:t>
+      </w:r>
+      <w:proofErr w:type="spellStart"/>
+      <w:r>
+        <w:t>berarti</w:t>
+      </w:r>
+      <w:proofErr w:type="spellEnd"/>
+      <w:r>
+        <w:t xml:space="preserve"> x </w:t>
+      </w:r>
+      <w:proofErr w:type="spellStart"/>
+      <w:r>
+        <w:t>berada</w:t>
+      </w:r>
+      <w:proofErr w:type="spellEnd"/>
+      <w:r>
+        <w:t xml:space="preserve"> di </w:t>
+      </w:r>
+      <w:proofErr w:type="spellStart"/>
+      <w:r>
+        <w:t>antara</w:t>
+      </w:r>
+      <w:proofErr w:type="spellEnd"/>
+      <w:r>
+        <w:t xml:space="preserve"> </w:t>
+      </w:r>
+      <w:proofErr w:type="spellStart"/>
+      <w:r>
+        <w:t>dua</w:t>
+      </w:r>
+      <w:proofErr w:type="spellEnd"/>
+      <w:r>
+        <w:t xml:space="preserve"> </w:t>
+      </w:r>
+      <w:proofErr w:type="spellStart"/>
+      <w:r>
+        <w:t>bilangan</w:t>
+      </w:r>
+      <w:proofErr w:type="spellEnd"/>
+      <w:r>
+        <w:t xml:space="preserve"> </w:t>
+      </w:r>
+      <w:proofErr w:type="spellStart"/>
+      <w:r>
+        <w:t>bulat</w:t>
+      </w:r>
+      <w:proofErr w:type="spellEnd"/>
+      <w:r>
+        <w:t xml:space="preserve">. </w:t>
+      </w:r>
+      <w:proofErr w:type="spellStart"/>
+      <w:r>
+        <w:t>Fungsi</w:t>
+      </w:r>
+      <w:proofErr w:type="spellEnd"/>
+      <w:r>
+        <w:t xml:space="preserve"> floor </w:t>
+      </w:r>
+      <w:proofErr w:type="spellStart"/>
+      <w:r>
+        <w:t>membulatkan</w:t>
+      </w:r>
+      <w:proofErr w:type="spellEnd"/>
+      <w:r>
+        <w:t xml:space="preserve"> x </w:t>
+      </w:r>
+      <w:proofErr w:type="spellStart"/>
+      <w:r>
+        <w:t>ke</w:t>
+      </w:r>
+      <w:proofErr w:type="spellEnd"/>
+      <w:r>
+        <w:t xml:space="preserve"> </w:t>
+      </w:r>
+      <w:proofErr w:type="spellStart"/>
+      <w:r>
+        <w:t>bawah</w:t>
+      </w:r>
+      <w:proofErr w:type="spellEnd"/>
+      <w:r>
+        <w:t xml:space="preserve">, </w:t>
+      </w:r>
+      <w:proofErr w:type="spellStart"/>
+      <w:r>
+        <w:t>sedangkan</w:t>
+      </w:r>
+      <w:proofErr w:type="spellEnd"/>
+      <w:r>
+        <w:t xml:space="preserve"> </w:t>
+      </w:r>
+      <w:proofErr w:type="spellStart"/>
+      <w:r>
+        <w:t>fungsi</w:t>
+      </w:r>
+      <w:proofErr w:type="spellEnd"/>
+      <w:r>
+        <w:t xml:space="preserve"> ceiling </w:t>
+      </w:r>
+      <w:proofErr w:type="spellStart"/>
+      <w:r>
+        <w:t>membulatkan</w:t>
+      </w:r>
+      <w:proofErr w:type="spellEnd"/>
+      <w:r>
+        <w:t xml:space="preserve"> x </w:t>
+      </w:r>
+      <w:proofErr w:type="spellStart"/>
+      <w:r>
+        <w:t>ke</w:t>
+      </w:r>
+      <w:proofErr w:type="spellEnd"/>
+      <w:r>
+        <w:t xml:space="preserve"> </w:t>
+      </w:r>
+      <w:proofErr w:type="spellStart"/>
+      <w:r>
+        <w:t>atas</w:t>
+      </w:r>
+      <w:proofErr w:type="spellEnd"/>
+      <w:r>
+        <w:t xml:space="preserve">. </w:t>
+      </w:r>
+      <w:proofErr w:type="spellStart"/>
+      <w:r>
+        <w:t>Fungsi</w:t>
+      </w:r>
+      <w:proofErr w:type="spellEnd"/>
+      <w:r>
+        <w:t xml:space="preserve"> modulo: </w:t>
+      </w:r>
+      <w:proofErr w:type="spellStart"/>
+      <w:r>
+        <w:t>Misalkan</w:t>
+      </w:r>
+      <w:proofErr w:type="spellEnd"/>
+      <w:r>
+        <w:t xml:space="preserve"> a </w:t>
+      </w:r>
+      <w:proofErr w:type="spellStart"/>
+      <w:r>
+        <w:t>adalah</w:t>
+      </w:r>
+      <w:proofErr w:type="spellEnd"/>
+      <w:r>
+        <w:t xml:space="preserve"> </w:t>
+      </w:r>
+      <w:proofErr w:type="spellStart"/>
+      <w:r>
+        <w:t>sembarang</w:t>
+      </w:r>
+      <w:proofErr w:type="spellEnd"/>
+      <w:r>
+        <w:t xml:space="preserve"> </w:t>
+      </w:r>
+      <w:proofErr w:type="spellStart"/>
+      <w:r>
+        <w:t>bilangan</w:t>
+      </w:r>
+      <w:proofErr w:type="spellEnd"/>
+      <w:r>
+        <w:t xml:space="preserve"> </w:t>
+      </w:r>
+      <w:proofErr w:type="spellStart"/>
+      <w:r>
+        <w:t>bulat</w:t>
+      </w:r>
+      <w:proofErr w:type="spellEnd"/>
+      <w:r>
+        <w:t xml:space="preserve"> dan m </w:t>
+      </w:r>
+      <w:proofErr w:type="spellStart"/>
+      <w:r>
+        <w:t>adalah</w:t>
+      </w:r>
+      <w:proofErr w:type="spellEnd"/>
+      <w:r>
+        <w:t xml:space="preserve"> </w:t>
+      </w:r>
+      <w:proofErr w:type="spellStart"/>
+      <w:r>
+        <w:t>bilangan</w:t>
+      </w:r>
+      <w:proofErr w:type="spellEnd"/>
+      <w:r>
+        <w:t xml:space="preserve"> </w:t>
+      </w:r>
+      <w:proofErr w:type="spellStart"/>
+      <w:r>
+        <w:t>bulat</w:t>
+      </w:r>
+      <w:proofErr w:type="spellEnd"/>
+      <w:r>
+        <w:t xml:space="preserve"> </w:t>
+      </w:r>
+      <w:proofErr w:type="spellStart"/>
+      <w:r>
+        <w:t>positif</w:t>
+      </w:r>
+      <w:proofErr w:type="spellEnd"/>
+      <w:r>
+        <w:t xml:space="preserve">. a mod m </w:t>
+      </w:r>
+      <w:proofErr w:type="spellStart"/>
+      <w:r>
+        <w:t>memberikan</w:t>
+      </w:r>
+      <w:proofErr w:type="spellEnd"/>
+      <w:r>
+        <w:t xml:space="preserve"> </w:t>
+      </w:r>
+      <w:proofErr w:type="spellStart"/>
+      <w:r>
+        <w:t>sisa</w:t>
+      </w:r>
+      <w:proofErr w:type="spellEnd"/>
+      <w:r>
+        <w:t xml:space="preserve"> </w:t>
+      </w:r>
+      <w:proofErr w:type="spellStart"/>
+      <w:r>
+        <w:t>pembagian</w:t>
+      </w:r>
+      <w:proofErr w:type="spellEnd"/>
+      <w:r>
+        <w:t xml:space="preserve"> </w:t>
+      </w:r>
+      <w:proofErr w:type="spellStart"/>
+      <w:r>
+        <w:t>bilangan</w:t>
+      </w:r>
+      <w:proofErr w:type="spellEnd"/>
+      <w:r>
+        <w:t xml:space="preserve"> </w:t>
+      </w:r>
+      <w:proofErr w:type="spellStart"/>
+      <w:r>
+        <w:t>bulat</w:t>
+      </w:r>
+      <w:proofErr w:type="spellEnd"/>
+      <w:r>
+        <w:t xml:space="preserve"> </w:t>
+      </w:r>
+      <w:proofErr w:type="spellStart"/>
+      <w:r>
+        <w:t>bila</w:t>
+      </w:r>
+      <w:proofErr w:type="spellEnd"/>
+      <w:r>
+        <w:t xml:space="preserve"> a </w:t>
+      </w:r>
+      <w:proofErr w:type="spellStart"/>
+      <w:r>
+        <w:t>dibagi</w:t>
+      </w:r>
+      <w:proofErr w:type="spellEnd"/>
+      <w:r>
+        <w:t xml:space="preserve"> </w:t>
+      </w:r>
+      <w:proofErr w:type="spellStart"/>
+      <w:r>
+        <w:t>dengan</w:t>
+      </w:r>
+      <w:proofErr w:type="spellEnd"/>
+      <w:r>
+        <w:t xml:space="preserve"> m. </w:t>
+      </w:r>
+      <w:proofErr w:type="spellStart"/>
+      <w:r>
+        <w:t>Fungsi</w:t>
+      </w:r>
+      <w:proofErr w:type="spellEnd"/>
+      <w:r>
+        <w:t xml:space="preserve"> </w:t>
+      </w:r>
+      <w:proofErr w:type="spellStart"/>
+      <w:r>
+        <w:t>Faktorial</w:t>
+      </w:r>
+      <w:proofErr w:type="spellEnd"/>
+      <w:r>
+        <w:t xml:space="preserve"> </w:t>
+      </w:r>
+      <w:proofErr w:type="spellStart"/>
+      <w:r>
+        <w:t>adalah</w:t>
+      </w:r>
+      <w:proofErr w:type="spellEnd"/>
+      <w:r>
+        <w:t xml:space="preserve"> </w:t>
+      </w:r>
+      <w:proofErr w:type="spellStart"/>
+      <w:r>
+        <w:t>sebuah</w:t>
+      </w:r>
+      <w:proofErr w:type="spellEnd"/>
+      <w:r>
+        <w:t xml:space="preserve"> </w:t>
+      </w:r>
+      <w:proofErr w:type="spellStart"/>
+      <w:r>
+        <w:t>fungsi</w:t>
+      </w:r>
+      <w:proofErr w:type="spellEnd"/>
+      <w:r>
+        <w:t xml:space="preserve"> </w:t>
+      </w:r>
+      <w:proofErr w:type="spellStart"/>
+      <w:r>
+        <w:t>permutasi</w:t>
+      </w:r>
+      <w:proofErr w:type="spellEnd"/>
+      <w:r>
+        <w:t xml:space="preserve"> </w:t>
+      </w:r>
+      <w:proofErr w:type="spellStart"/>
+      <w:r>
+        <w:t>dari</w:t>
+      </w:r>
+      <w:proofErr w:type="spellEnd"/>
+      <w:r>
+        <w:t xml:space="preserve"> </w:t>
+      </w:r>
+      <w:proofErr w:type="spellStart"/>
+      <w:r>
+        <w:t>bilangan</w:t>
+      </w:r>
+      <w:proofErr w:type="spellEnd"/>
+      <w:r>
+        <w:t xml:space="preserve"> </w:t>
+      </w:r>
+      <w:proofErr w:type="spellStart"/>
+      <w:r>
+        <w:t>bulat</w:t>
+      </w:r>
+      <w:proofErr w:type="spellEnd"/>
+      <w:r>
+        <w:t xml:space="preserve"> </w:t>
+      </w:r>
+      <w:proofErr w:type="spellStart"/>
+      <w:r>
+        <w:t>positif</w:t>
+      </w:r>
+      <w:proofErr w:type="spellEnd"/>
+      <w:r>
+        <w:t xml:space="preserve"> yang </w:t>
+      </w:r>
+      <w:proofErr w:type="spellStart"/>
+      <w:r>
+        <w:t>menggunakan</w:t>
+      </w:r>
+      <w:proofErr w:type="spellEnd"/>
+      <w:r>
+        <w:t xml:space="preserve"> </w:t>
+      </w:r>
+      <w:proofErr w:type="spellStart"/>
+      <w:r>
+        <w:t>notasi</w:t>
+      </w:r>
+      <w:proofErr w:type="spellEnd"/>
+      <w:r>
+        <w:t xml:space="preserve"> </w:t>
       </w:r>
       <w:proofErr w:type="gramStart"/>
       <w:r>
@@ -419,15 +2449,316 @@
       </w:r>
       <w:proofErr w:type="gramEnd"/>
       <w:r>
-        <w:t xml:space="preserve"> Faktorial akan mengalikan bilangan dengan bilangan berikutnya hingga terakhir dikalikan angka 1.</w:t>
+        <w:t xml:space="preserve"> </w:t>
+      </w:r>
+      <w:proofErr w:type="spellStart"/>
+      <w:r>
+        <w:t>Faktorial</w:t>
+      </w:r>
+      <w:proofErr w:type="spellEnd"/>
+      <w:r>
+        <w:t xml:space="preserve"> </w:t>
+      </w:r>
+      <w:proofErr w:type="spellStart"/>
+      <w:r>
+        <w:t>akan</w:t>
+      </w:r>
+      <w:proofErr w:type="spellEnd"/>
+      <w:r>
+        <w:t xml:space="preserve"> </w:t>
+      </w:r>
+      <w:proofErr w:type="spellStart"/>
+      <w:r>
+        <w:t>mengalikan</w:t>
+      </w:r>
+      <w:proofErr w:type="spellEnd"/>
+      <w:r>
+        <w:t xml:space="preserve"> </w:t>
+      </w:r>
+      <w:proofErr w:type="spellStart"/>
+      <w:r>
+        <w:t>bilangan</w:t>
+      </w:r>
+      <w:proofErr w:type="spellEnd"/>
+      <w:r>
+        <w:t xml:space="preserve"> </w:t>
+      </w:r>
+      <w:proofErr w:type="spellStart"/>
+      <w:r>
+        <w:t>dengan</w:t>
+      </w:r>
+      <w:proofErr w:type="spellEnd"/>
+      <w:r>
+        <w:t xml:space="preserve"> </w:t>
+      </w:r>
+      <w:proofErr w:type="spellStart"/>
+      <w:r>
+        <w:t>bilangan</w:t>
+      </w:r>
+      <w:proofErr w:type="spellEnd"/>
+      <w:r>
+        <w:t xml:space="preserve"> </w:t>
+      </w:r>
+      <w:proofErr w:type="spellStart"/>
+      <w:r>
+        <w:t>berikutnya</w:t>
+      </w:r>
+      <w:proofErr w:type="spellEnd"/>
+      <w:r>
+        <w:t xml:space="preserve"> </w:t>
+      </w:r>
+      <w:proofErr w:type="spellStart"/>
+      <w:r>
+        <w:t>hingga</w:t>
+      </w:r>
+      <w:proofErr w:type="spellEnd"/>
+      <w:r>
+        <w:t xml:space="preserve"> </w:t>
+      </w:r>
+      <w:proofErr w:type="spellStart"/>
+      <w:r>
+        <w:t>terakhir</w:t>
+      </w:r>
+      <w:proofErr w:type="spellEnd"/>
+      <w:r>
+        <w:t xml:space="preserve"> </w:t>
+      </w:r>
+      <w:proofErr w:type="spellStart"/>
+      <w:r>
+        <w:t>dikalikan</w:t>
+      </w:r>
+      <w:proofErr w:type="spellEnd"/>
+      <w:r>
+        <w:t xml:space="preserve"> </w:t>
+      </w:r>
+      <w:proofErr w:type="spellStart"/>
+      <w:r>
+        <w:t>angka</w:t>
+      </w:r>
+      <w:proofErr w:type="spellEnd"/>
+      <w:r>
+        <w:t xml:space="preserve"> 1.</w:t>
       </w:r>
     </w:p>
     <w:p>
       <w:pPr>
         <w:jc w:val="both"/>
       </w:pPr>
-      <w:r>
-        <w:t xml:space="preserve">Fungsi Eksponensial merupakan fungsi yang memuat bentuk eksponensial dengan pangkat berupa variabel. Fungsi Logaritmik adalah fungsi invers (kebalikan) dari fungsi eksponen. Jadi, jika fungsi eksponen dinyatakan dengan f(x) = ax, a &gt; 0, a ≠ 1, maka invers dari </w:t>
+      <w:proofErr w:type="spellStart"/>
+      <w:r>
+        <w:t>Fungsi</w:t>
+      </w:r>
+      <w:proofErr w:type="spellEnd"/>
+      <w:r>
+        <w:t xml:space="preserve"> </w:t>
+      </w:r>
+      <w:proofErr w:type="spellStart"/>
+      <w:r>
+        <w:t>Eksponensial</w:t>
+      </w:r>
+      <w:proofErr w:type="spellEnd"/>
+      <w:r>
+        <w:t xml:space="preserve"> </w:t>
+      </w:r>
+      <w:proofErr w:type="spellStart"/>
+      <w:r>
+        <w:t>merupakan</w:t>
+      </w:r>
+      <w:proofErr w:type="spellEnd"/>
+      <w:r>
+        <w:t xml:space="preserve"> </w:t>
+      </w:r>
+      <w:proofErr w:type="spellStart"/>
+      <w:r>
+        <w:t>fungsi</w:t>
+      </w:r>
+      <w:proofErr w:type="spellEnd"/>
+      <w:r>
+        <w:t xml:space="preserve"> yang </w:t>
+      </w:r>
+      <w:proofErr w:type="spellStart"/>
+      <w:r>
+        <w:t>memuat</w:t>
+      </w:r>
+      <w:proofErr w:type="spellEnd"/>
+      <w:r>
+        <w:t xml:space="preserve"> </w:t>
+      </w:r>
+      <w:proofErr w:type="spellStart"/>
+      <w:r>
+        <w:t>bentuk</w:t>
+      </w:r>
+      <w:proofErr w:type="spellEnd"/>
+      <w:r>
+        <w:t xml:space="preserve"> </w:t>
+      </w:r>
+      <w:proofErr w:type="spellStart"/>
+      <w:r>
+        <w:t>eksponensial</w:t>
+      </w:r>
+      <w:proofErr w:type="spellEnd"/>
+      <w:r>
+        <w:t xml:space="preserve"> </w:t>
+      </w:r>
+      <w:proofErr w:type="spellStart"/>
+      <w:r>
+        <w:t>dengan</w:t>
+      </w:r>
+      <w:proofErr w:type="spellEnd"/>
+      <w:r>
+        <w:t xml:space="preserve"> </w:t>
+      </w:r>
+      <w:proofErr w:type="spellStart"/>
+      <w:r>
+        <w:t>pangkat</w:t>
+      </w:r>
+      <w:proofErr w:type="spellEnd"/>
+      <w:r>
+        <w:t xml:space="preserve"> </w:t>
+      </w:r>
+      <w:proofErr w:type="spellStart"/>
+      <w:r>
+        <w:t>berupa</w:t>
+      </w:r>
+      <w:proofErr w:type="spellEnd"/>
+      <w:r>
+        <w:t xml:space="preserve"> </w:t>
+      </w:r>
+      <w:proofErr w:type="spellStart"/>
+      <w:r>
+        <w:t>variabel</w:t>
+      </w:r>
+      <w:proofErr w:type="spellEnd"/>
+      <w:r>
+        <w:t xml:space="preserve">. </w:t>
+      </w:r>
+      <w:proofErr w:type="spellStart"/>
+      <w:r>
+        <w:t>Fungsi</w:t>
+      </w:r>
+      <w:proofErr w:type="spellEnd"/>
+      <w:r>
+        <w:t xml:space="preserve"> </w:t>
+      </w:r>
+      <w:proofErr w:type="spellStart"/>
+      <w:r>
+        <w:t>Logaritmik</w:t>
+      </w:r>
+      <w:proofErr w:type="spellEnd"/>
+      <w:r>
+        <w:t xml:space="preserve"> </w:t>
+      </w:r>
+      <w:proofErr w:type="spellStart"/>
+      <w:r>
+        <w:t>adalah</w:t>
+      </w:r>
+      <w:proofErr w:type="spellEnd"/>
+      <w:r>
+        <w:t xml:space="preserve"> </w:t>
+      </w:r>
+      <w:proofErr w:type="spellStart"/>
+      <w:r>
+        <w:t>fungsi</w:t>
+      </w:r>
+      <w:proofErr w:type="spellEnd"/>
+      <w:r>
+        <w:t xml:space="preserve"> invers (</w:t>
+      </w:r>
+      <w:proofErr w:type="spellStart"/>
+      <w:r>
+        <w:t>kebalikan</w:t>
+      </w:r>
+      <w:proofErr w:type="spellEnd"/>
+      <w:r>
+        <w:t xml:space="preserve">) </w:t>
+      </w:r>
+      <w:proofErr w:type="spellStart"/>
+      <w:r>
+        <w:t>dari</w:t>
+      </w:r>
+      <w:proofErr w:type="spellEnd"/>
+      <w:r>
+        <w:t xml:space="preserve"> </w:t>
+      </w:r>
+      <w:proofErr w:type="spellStart"/>
+      <w:r>
+        <w:t>fungsi</w:t>
+      </w:r>
+      <w:proofErr w:type="spellEnd"/>
+      <w:r>
+        <w:t xml:space="preserve"> </w:t>
+      </w:r>
+      <w:proofErr w:type="spellStart"/>
+      <w:r>
+        <w:t>eksponen</w:t>
+      </w:r>
+      <w:proofErr w:type="spellEnd"/>
+      <w:r>
+        <w:t xml:space="preserve">. Jadi, </w:t>
+      </w:r>
+      <w:proofErr w:type="spellStart"/>
+      <w:r>
+        <w:t>jika</w:t>
+      </w:r>
+      <w:proofErr w:type="spellEnd"/>
+      <w:r>
+        <w:t xml:space="preserve"> </w:t>
+      </w:r>
+      <w:proofErr w:type="spellStart"/>
+      <w:r>
+        <w:t>fungsi</w:t>
+      </w:r>
+      <w:proofErr w:type="spellEnd"/>
+      <w:r>
+        <w:t xml:space="preserve"> </w:t>
+      </w:r>
+      <w:proofErr w:type="spellStart"/>
+      <w:r>
+        <w:t>eksponen</w:t>
+      </w:r>
+      <w:proofErr w:type="spellEnd"/>
+      <w:r>
+        <w:t xml:space="preserve"> </w:t>
+      </w:r>
+      <w:proofErr w:type="spellStart"/>
+      <w:r>
+        <w:t>dinyatakan</w:t>
+      </w:r>
+      <w:proofErr w:type="spellEnd"/>
+      <w:r>
+        <w:t xml:space="preserve"> </w:t>
+      </w:r>
+      <w:proofErr w:type="spellStart"/>
+      <w:r>
+        <w:t>dengan</w:t>
+      </w:r>
+      <w:proofErr w:type="spellEnd"/>
+      <w:r>
+        <w:t xml:space="preserve"> f(x) = </w:t>
+      </w:r>
+      <w:proofErr w:type="spellStart"/>
+      <w:r>
+        <w:t>ax</w:t>
+      </w:r>
+      <w:proofErr w:type="spellEnd"/>
+      <w:r>
+        <w:t xml:space="preserve">, a &gt; 0, a ≠ 1, </w:t>
+      </w:r>
+      <w:proofErr w:type="spellStart"/>
+      <w:r>
+        <w:t>maka</w:t>
+      </w:r>
+      <w:proofErr w:type="spellEnd"/>
+      <w:r>
+        <w:t xml:space="preserve"> invers </w:t>
+      </w:r>
+      <w:proofErr w:type="spellStart"/>
+      <w:r>
+        <w:t>dari</w:t>
+      </w:r>
+      <w:proofErr w:type="spellEnd"/>
+      <w:r>
+        <w:t xml:space="preserve"> </w:t>
       </w:r>
       <w:proofErr w:type="gramStart"/>
       <w:r>
@@ -435,7 +2766,151 @@
       </w:r>
       <w:proofErr w:type="gramEnd"/>
       <w:r>
-        <w:t>x0 ditulis dengan f-1(x) = alog x atau f(x) = alog x, a &gt; 0, a ≠ 1. Fungsi Rekursif: Suatu fungsi dikatakan fungsi rekursif jika definisi fungsinya mengacu pada dirinya sendiri.</w:t>
+        <w:t xml:space="preserve">x0 </w:t>
+      </w:r>
+      <w:proofErr w:type="spellStart"/>
+      <w:r>
+        <w:t>ditulis</w:t>
+      </w:r>
+      <w:proofErr w:type="spellEnd"/>
+      <w:r>
+        <w:t xml:space="preserve"> </w:t>
+      </w:r>
+      <w:proofErr w:type="spellStart"/>
+      <w:r>
+        <w:t>dengan</w:t>
+      </w:r>
+      <w:proofErr w:type="spellEnd"/>
+      <w:r>
+        <w:t xml:space="preserve"> f-1(x) = </w:t>
+      </w:r>
+      <w:proofErr w:type="spellStart"/>
+      <w:r>
+        <w:t>alog</w:t>
+      </w:r>
+      <w:proofErr w:type="spellEnd"/>
+      <w:r>
+        <w:t xml:space="preserve"> x </w:t>
+      </w:r>
+      <w:proofErr w:type="spellStart"/>
+      <w:r>
+        <w:t>atau</w:t>
+      </w:r>
+      <w:proofErr w:type="spellEnd"/>
+      <w:r>
+        <w:t xml:space="preserve"> f(x) = </w:t>
+      </w:r>
+      <w:proofErr w:type="spellStart"/>
+      <w:r>
+        <w:t>alog</w:t>
+      </w:r>
+      <w:proofErr w:type="spellEnd"/>
+      <w:r>
+        <w:t xml:space="preserve"> x, a &gt; 0, a ≠ 1. </w:t>
+      </w:r>
+      <w:proofErr w:type="spellStart"/>
+      <w:r>
+        <w:t>Fungsi</w:t>
+      </w:r>
+      <w:proofErr w:type="spellEnd"/>
+      <w:r>
+        <w:t xml:space="preserve"> </w:t>
+      </w:r>
+      <w:proofErr w:type="spellStart"/>
+      <w:r>
+        <w:t>Rekursif</w:t>
+      </w:r>
+      <w:proofErr w:type="spellEnd"/>
+      <w:r>
+        <w:t xml:space="preserve">: </w:t>
+      </w:r>
+      <w:proofErr w:type="spellStart"/>
+      <w:r>
+        <w:t>Suatu</w:t>
+      </w:r>
+      <w:proofErr w:type="spellEnd"/>
+      <w:r>
+        <w:t xml:space="preserve"> </w:t>
+      </w:r>
+      <w:proofErr w:type="spellStart"/>
+      <w:r>
+        <w:t>fungsi</w:t>
+      </w:r>
+      <w:proofErr w:type="spellEnd"/>
+      <w:r>
+        <w:t xml:space="preserve"> </w:t>
+      </w:r>
+      <w:proofErr w:type="spellStart"/>
+      <w:r>
+        <w:t>dikatakan</w:t>
+      </w:r>
+      <w:proofErr w:type="spellEnd"/>
+      <w:r>
+        <w:t xml:space="preserve"> </w:t>
+      </w:r>
+      <w:proofErr w:type="spellStart"/>
+      <w:r>
+        <w:t>fungsi</w:t>
+      </w:r>
+      <w:proofErr w:type="spellEnd"/>
+      <w:r>
+        <w:t xml:space="preserve"> </w:t>
+      </w:r>
+      <w:proofErr w:type="spellStart"/>
+      <w:r>
+        <w:t>rekursif</w:t>
+      </w:r>
+      <w:proofErr w:type="spellEnd"/>
+      <w:r>
+        <w:t xml:space="preserve"> </w:t>
+      </w:r>
+      <w:proofErr w:type="spellStart"/>
+      <w:r>
+        <w:t>jika</w:t>
+      </w:r>
+      <w:proofErr w:type="spellEnd"/>
+      <w:r>
+        <w:t xml:space="preserve"> </w:t>
+      </w:r>
+      <w:proofErr w:type="spellStart"/>
+      <w:r>
+        <w:t>definisi</w:t>
+      </w:r>
+      <w:proofErr w:type="spellEnd"/>
+      <w:r>
+        <w:t xml:space="preserve"> </w:t>
+      </w:r>
+      <w:proofErr w:type="spellStart"/>
+      <w:r>
+        <w:t>fungsinya</w:t>
+      </w:r>
+      <w:proofErr w:type="spellEnd"/>
+      <w:r>
+        <w:t xml:space="preserve"> </w:t>
+      </w:r>
+      <w:proofErr w:type="spellStart"/>
+      <w:r>
+        <w:t>mengacu</w:t>
+      </w:r>
+      <w:proofErr w:type="spellEnd"/>
+      <w:r>
+        <w:t xml:space="preserve"> pada </w:t>
+      </w:r>
+      <w:proofErr w:type="spellStart"/>
+      <w:r>
+        <w:t>dirinya</w:t>
+      </w:r>
+      <w:proofErr w:type="spellEnd"/>
+      <w:r>
+        <w:t xml:space="preserve"> </w:t>
+      </w:r>
+      <w:proofErr w:type="spellStart"/>
+      <w:r>
+        <w:t>sendiri</w:t>
+      </w:r>
+      <w:proofErr w:type="spellEnd"/>
+      <w:r>
+        <w:t>.</w:t>
       </w:r>
     </w:p>
     <w:sectPr>

</xml_diff>